<commit_message>
Add web tour text to translations.docx
</commit_message>
<xml_diff>
--- a/translations.docx
+++ b/translations.docx
@@ -4,7 +4,7 @@
   <w:body>
     <w:p>
       <w:pPr>
-        <w:pStyle w:val="Heading2"/>
+        <w:pStyle w:val="Heading3"/>
         <w:rPr>
           <w:noProof/>
         </w:rPr>
@@ -13,31 +13,30 @@
         <w:rPr>
           <w:noProof/>
         </w:rPr>
-        <w:t>synonym.vialab.ca</w:t>
-      </w:r>
-    </w:p>
-    <w:p>
-      <w:pPr>
-        <w:pStyle w:val="Heading1"/>
+        <w:t>Text to transcribe</w:t>
+      </w:r>
+      <w:r>
         <w:rPr>
           <w:noProof/>
         </w:rPr>
-      </w:pPr>
+        <w:t xml:space="preserve"> (contextual pictures can be found on next pages</w:t>
+      </w:r>
+      <w:bookmarkStart w:id="0" w:name="_GoBack"/>
+      <w:bookmarkEnd w:id="0"/>
       <w:r>
         <w:rPr>
           <w:noProof/>
         </w:rPr>
-        <w:t>Text to transcribe:</w:t>
-      </w:r>
-    </w:p>
-    <w:p>
-      <w:pPr>
-        <w:pStyle w:val="Heading1"/>
+        <w:t>)</w:t>
+      </w:r>
+      <w:r>
         <w:rPr>
           <w:noProof/>
         </w:rPr>
-      </w:pPr>
-    </w:p>
+        <w:t>:</w:t>
+      </w:r>
+    </w:p>
+    <w:p/>
     <w:p>
       <w:pPr>
         <w:pStyle w:val="ListParagraph"/>
@@ -135,23 +134,7 @@
           <w:i/>
           <w:lang w:val="en-CA"/>
         </w:rPr>
-        <w:t xml:space="preserve">Finding new ways to explore the </w:t>
-      </w:r>
-      <w:proofErr w:type="spellStart"/>
-      <w:r>
-        <w:rPr>
-          <w:i/>
-          <w:lang w:val="en-CA"/>
-        </w:rPr>
-        <w:t>Erudit</w:t>
-      </w:r>
-      <w:proofErr w:type="spellEnd"/>
-      <w:r>
-        <w:rPr>
-          <w:i/>
-          <w:lang w:val="en-CA"/>
-        </w:rPr>
-        <w:t xml:space="preserve"> corpus.</w:t>
+        <w:t>Finding new ways to explore the Erudit corpus.</w:t>
       </w:r>
     </w:p>
     <w:p>
@@ -404,60 +387,307 @@
     <w:p>
       <w:pPr>
         <w:rPr>
-          <w:lang w:val="en-CA"/>
-        </w:rPr>
-      </w:pPr>
-    </w:p>
-    <w:p>
-      <w:pPr>
-        <w:rPr>
-          <w:lang w:val="en-CA"/>
-        </w:rPr>
-      </w:pPr>
-    </w:p>
-    <w:p>
-      <w:pPr>
-        <w:rPr>
-          <w:lang w:val="en-CA"/>
-        </w:rPr>
-      </w:pPr>
-    </w:p>
-    <w:p>
-      <w:pPr>
-        <w:rPr>
-          <w:i/>
-          <w:lang w:val="en-CA"/>
-        </w:rPr>
-      </w:pPr>
-      <w:r>
-        <w:rPr>
-          <w:i/>
-          <w:lang w:val="en-CA"/>
-        </w:rPr>
-        <w:t xml:space="preserve">Contextual examples </w:t>
-      </w:r>
-      <w:r>
-        <w:rPr>
-          <w:i/>
-          <w:lang w:val="en-CA"/>
-        </w:rPr>
-        <w:t xml:space="preserve">can be found </w:t>
-      </w:r>
-      <w:r>
-        <w:rPr>
-          <w:i/>
-          <w:lang w:val="en-CA"/>
-        </w:rPr>
-        <w:t>below for reference.</w:t>
-      </w:r>
-    </w:p>
-    <w:p>
-      <w:pPr>
-        <w:pStyle w:val="Heading1"/>
+          <w:i/>
+          <w:lang w:val="en-CA"/>
+        </w:rPr>
+      </w:pPr>
+    </w:p>
+    <w:p>
+      <w:pPr>
+        <w:pStyle w:val="Heading3"/>
+        <w:rPr>
+          <w:lang w:val="en-CA"/>
+        </w:rPr>
+      </w:pPr>
+      <w:r>
+        <w:rPr>
+          <w:lang w:val="en-CA"/>
+        </w:rPr>
+        <w:t>Page Tour Tooltips (main.js)</w:t>
+      </w:r>
+    </w:p>
+    <w:p>
+      <w:pPr>
+        <w:rPr>
+          <w:lang w:val="en-CA"/>
+        </w:rPr>
+      </w:pPr>
+    </w:p>
+    <w:p>
+      <w:pPr>
+        <w:pStyle w:val="ListParagraph"/>
+        <w:numPr>
+          <w:ilvl w:val="0"/>
+          <w:numId w:val="7"/>
+        </w:numPr>
+        <w:rPr>
+          <w:lang w:val="en-CA"/>
+        </w:rPr>
+      </w:pPr>
+      <w:r>
+        <w:rPr>
+          <w:lang w:val="en-CA"/>
+        </w:rPr>
+        <w:t>Search for a keyword</w:t>
+      </w:r>
+    </w:p>
+    <w:p>
+      <w:pPr>
+        <w:pStyle w:val="ListParagraph"/>
+        <w:numPr>
+          <w:ilvl w:val="0"/>
+          <w:numId w:val="7"/>
+        </w:numPr>
+        <w:rPr>
+          <w:lang w:val="en-CA"/>
+        </w:rPr>
+      </w:pPr>
+      <w:r>
+        <w:rPr>
+          <w:lang w:val="en-CA"/>
+        </w:rPr>
+        <w:t>Keyword search results will show up here</w:t>
+      </w:r>
+    </w:p>
+    <w:p>
+      <w:pPr>
+        <w:pStyle w:val="ListParagraph"/>
+        <w:numPr>
+          <w:ilvl w:val="0"/>
+          <w:numId w:val="7"/>
+        </w:numPr>
+        <w:rPr>
+          <w:lang w:val="en-CA"/>
+        </w:rPr>
+      </w:pPr>
+      <w:r>
+        <w:rPr>
+          <w:lang w:val="en-CA"/>
+        </w:rPr>
+        <w:t>You can return to recent searches by clicking on them</w:t>
+      </w:r>
+    </w:p>
+    <w:p>
+      <w:pPr>
+        <w:pStyle w:val="ListParagraph"/>
+        <w:numPr>
+          <w:ilvl w:val="0"/>
+          <w:numId w:val="7"/>
+        </w:numPr>
+        <w:rPr>
+          <w:lang w:val="en-CA"/>
+        </w:rPr>
+      </w:pPr>
+      <w:r>
+        <w:rPr>
+          <w:lang w:val="en-CA"/>
+        </w:rPr>
+        <w:t>Uploading a document here will extract the keywords that have relevant search results</w:t>
+      </w:r>
+    </w:p>
+    <w:p>
+      <w:pPr>
+        <w:pStyle w:val="ListParagraph"/>
+        <w:numPr>
+          <w:ilvl w:val="0"/>
+          <w:numId w:val="7"/>
+        </w:numPr>
+        <w:rPr>
+          <w:lang w:val="en-CA"/>
+        </w:rPr>
+      </w:pPr>
+      <w:r>
+        <w:rPr>
+          <w:lang w:val="en-CA"/>
+        </w:rPr>
+        <w:t>Search terms within your query go here</w:t>
+      </w:r>
+    </w:p>
+    <w:p>
+      <w:pPr>
+        <w:pStyle w:val="ListParagraph"/>
+        <w:numPr>
+          <w:ilvl w:val="0"/>
+          <w:numId w:val="7"/>
+        </w:numPr>
+        <w:rPr>
+          <w:lang w:val="en-CA"/>
+        </w:rPr>
+      </w:pPr>
+      <w:r>
+        <w:rPr>
+          <w:lang w:val="en-CA"/>
+        </w:rPr>
+        <w:t>Here is a search term that is part of your query</w:t>
+      </w:r>
+    </w:p>
+    <w:p>
+      <w:pPr>
+        <w:pStyle w:val="ListParagraph"/>
+        <w:numPr>
+          <w:ilvl w:val="0"/>
+          <w:numId w:val="7"/>
+        </w:numPr>
+        <w:rPr>
+          <w:lang w:val="en-CA"/>
+        </w:rPr>
+      </w:pPr>
+      <w:r>
+        <w:rPr>
+          <w:lang w:val="en-CA"/>
+        </w:rPr>
+        <w:t>Pressing the add term button will open the visualization page to search for more terms</w:t>
+      </w:r>
+    </w:p>
+    <w:p>
+      <w:pPr>
+        <w:pStyle w:val="ListParagraph"/>
+        <w:numPr>
+          <w:ilvl w:val="0"/>
+          <w:numId w:val="7"/>
+        </w:numPr>
+        <w:rPr>
+          <w:lang w:val="en-CA"/>
+        </w:rPr>
+      </w:pPr>
+      <w:r>
+        <w:rPr>
+          <w:lang w:val="en-CA"/>
+        </w:rPr>
+        <w:t>One you’re happy with your search terms, press this button to search for results</w:t>
+      </w:r>
+    </w:p>
+    <w:p>
+      <w:pPr>
+        <w:pStyle w:val="ListParagraph"/>
+        <w:numPr>
+          <w:ilvl w:val="0"/>
+          <w:numId w:val="7"/>
+        </w:numPr>
+        <w:rPr>
+          <w:lang w:val="en-CA"/>
+        </w:rPr>
+      </w:pPr>
+      <w:r>
+        <w:rPr>
+          <w:lang w:val="en-CA"/>
+        </w:rPr>
+        <w:t>Click this widget to view the distribution of your search results across the various journals in the corpus</w:t>
+      </w:r>
+    </w:p>
+    <w:p>
+      <w:pPr>
+        <w:pStyle w:val="ListParagraph"/>
+        <w:numPr>
+          <w:ilvl w:val="0"/>
+          <w:numId w:val="7"/>
+        </w:numPr>
+        <w:rPr>
+          <w:lang w:val="en-CA"/>
+        </w:rPr>
+      </w:pPr>
+      <w:r>
+        <w:rPr>
+          <w:lang w:val="en-CA"/>
+        </w:rPr>
+        <w:t>This is a relevant document as part of your search results</w:t>
+      </w:r>
+    </w:p>
+    <w:p>
+      <w:pPr>
+        <w:pStyle w:val="ListParagraph"/>
+        <w:numPr>
+          <w:ilvl w:val="0"/>
+          <w:numId w:val="7"/>
+        </w:numPr>
+        <w:rPr>
+          <w:lang w:val="en-CA"/>
+        </w:rPr>
+      </w:pPr>
+      <w:r>
+        <w:rPr>
+          <w:lang w:val="en-CA"/>
+        </w:rPr>
+        <w:t>Here is a list of the top keywords for this document</w:t>
+      </w:r>
+    </w:p>
+    <w:p>
+      <w:pPr>
+        <w:pStyle w:val="ListParagraph"/>
+        <w:numPr>
+          <w:ilvl w:val="0"/>
+          <w:numId w:val="7"/>
+        </w:numPr>
+        <w:rPr>
+          <w:lang w:val="en-CA"/>
+        </w:rPr>
+      </w:pPr>
+      <w:r>
+        <w:rPr>
+          <w:lang w:val="en-CA"/>
+        </w:rPr>
+        <w:t>Highlighted terms are the terms from your search query</w:t>
+      </w:r>
+    </w:p>
+    <w:p>
+      <w:pPr>
+        <w:pStyle w:val="ListParagraph"/>
+        <w:numPr>
+          <w:ilvl w:val="0"/>
+          <w:numId w:val="7"/>
+        </w:numPr>
+        <w:rPr>
+          <w:lang w:val="en-CA"/>
+        </w:rPr>
+      </w:pPr>
+      <w:r>
+        <w:rPr>
+          <w:lang w:val="en-CA"/>
+        </w:rPr>
+        <w:t>Click here to view all keywords relevant for this document</w:t>
+      </w:r>
+    </w:p>
+    <w:p>
+      <w:pPr>
+        <w:pStyle w:val="ListParagraph"/>
+        <w:numPr>
+          <w:ilvl w:val="0"/>
+          <w:numId w:val="7"/>
+        </w:numPr>
+        <w:rPr>
+          <w:lang w:val="en-CA"/>
+        </w:rPr>
+      </w:pPr>
+      <w:r>
+        <w:rPr>
+          <w:lang w:val="en-CA"/>
+        </w:rPr>
+        <w:t>Terms that were part of your search query that do not exist in this document are listed here. Clicking on them will toggle the force inclusion feature for the next time you perform a search.</w:t>
+      </w:r>
+    </w:p>
+    <w:p>
+      <w:pPr>
+        <w:pStyle w:val="ListParagraph"/>
+        <w:numPr>
+          <w:ilvl w:val="0"/>
+          <w:numId w:val="7"/>
+        </w:numPr>
         <w:rPr>
           <w:noProof/>
         </w:rPr>
       </w:pPr>
+      <w:r>
+        <w:rPr>
+          <w:lang w:val="en-CA"/>
+        </w:rPr>
+        <w:t>That’s it! We hope you’re on your way to learn more about the Erudit corpus.</w:t>
+      </w:r>
+      <w:r>
+        <w:rPr>
+          <w:noProof/>
+        </w:rPr>
+        <w:t xml:space="preserve"> </w:t>
+      </w:r>
       <w:r>
         <w:rPr>
           <w:noProof/>
@@ -663,23 +893,7 @@
           <w:i/>
           <w:lang w:val="en-CA"/>
         </w:rPr>
-        <w:t xml:space="preserve">Finding new ways to explore the </w:t>
-      </w:r>
-      <w:proofErr w:type="spellStart"/>
-      <w:r>
-        <w:rPr>
-          <w:i/>
-          <w:lang w:val="en-CA"/>
-        </w:rPr>
-        <w:t>Erudit</w:t>
-      </w:r>
-      <w:proofErr w:type="spellEnd"/>
-      <w:r>
-        <w:rPr>
-          <w:i/>
-          <w:lang w:val="en-CA"/>
-        </w:rPr>
-        <w:t xml:space="preserve"> corpus.</w:t>
+        <w:t>Finding new ways to explore the Erudit corpus.</w:t>
       </w:r>
     </w:p>
     <w:p>
@@ -1001,8 +1215,6 @@
         </w:rPr>
         <w:t>View more</w:t>
       </w:r>
-      <w:bookmarkStart w:id="0" w:name="_GoBack"/>
-      <w:bookmarkEnd w:id="0"/>
     </w:p>
     <w:p>
       <w:pPr>
@@ -1961,6 +2173,119 @@
     </w:lvl>
   </w:abstractNum>
   <w:abstractNum w:abstractNumId="5">
+    <w:nsid w:val="6E4351FD"/>
+    <w:multiLevelType w:val="hybridMultilevel"/>
+    <w:tmpl w:val="200024BE"/>
+    <w:lvl w:ilvl="0" w:tplc="04090001">
+      <w:start w:val="1"/>
+      <w:numFmt w:val="bullet"/>
+      <w:lvlText w:val=""/>
+      <w:lvlJc w:val="left"/>
+      <w:pPr>
+        <w:ind w:left="720" w:hanging="360"/>
+      </w:pPr>
+      <w:rPr>
+        <w:rFonts w:ascii="Symbol" w:hAnsi="Symbol" w:hint="default"/>
+      </w:rPr>
+    </w:lvl>
+    <w:lvl w:ilvl="1" w:tplc="04090003" w:tentative="1">
+      <w:start w:val="1"/>
+      <w:numFmt w:val="bullet"/>
+      <w:lvlText w:val="o"/>
+      <w:lvlJc w:val="left"/>
+      <w:pPr>
+        <w:ind w:left="1440" w:hanging="360"/>
+      </w:pPr>
+      <w:rPr>
+        <w:rFonts w:ascii="Courier New" w:hAnsi="Courier New" w:cs="Courier New" w:hint="default"/>
+      </w:rPr>
+    </w:lvl>
+    <w:lvl w:ilvl="2" w:tplc="04090005" w:tentative="1">
+      <w:start w:val="1"/>
+      <w:numFmt w:val="bullet"/>
+      <w:lvlText w:val=""/>
+      <w:lvlJc w:val="left"/>
+      <w:pPr>
+        <w:ind w:left="2160" w:hanging="360"/>
+      </w:pPr>
+      <w:rPr>
+        <w:rFonts w:ascii="Wingdings" w:hAnsi="Wingdings" w:hint="default"/>
+      </w:rPr>
+    </w:lvl>
+    <w:lvl w:ilvl="3" w:tplc="04090001" w:tentative="1">
+      <w:start w:val="1"/>
+      <w:numFmt w:val="bullet"/>
+      <w:lvlText w:val=""/>
+      <w:lvlJc w:val="left"/>
+      <w:pPr>
+        <w:ind w:left="2880" w:hanging="360"/>
+      </w:pPr>
+      <w:rPr>
+        <w:rFonts w:ascii="Symbol" w:hAnsi="Symbol" w:hint="default"/>
+      </w:rPr>
+    </w:lvl>
+    <w:lvl w:ilvl="4" w:tplc="04090003" w:tentative="1">
+      <w:start w:val="1"/>
+      <w:numFmt w:val="bullet"/>
+      <w:lvlText w:val="o"/>
+      <w:lvlJc w:val="left"/>
+      <w:pPr>
+        <w:ind w:left="3600" w:hanging="360"/>
+      </w:pPr>
+      <w:rPr>
+        <w:rFonts w:ascii="Courier New" w:hAnsi="Courier New" w:cs="Courier New" w:hint="default"/>
+      </w:rPr>
+    </w:lvl>
+    <w:lvl w:ilvl="5" w:tplc="04090005" w:tentative="1">
+      <w:start w:val="1"/>
+      <w:numFmt w:val="bullet"/>
+      <w:lvlText w:val=""/>
+      <w:lvlJc w:val="left"/>
+      <w:pPr>
+        <w:ind w:left="4320" w:hanging="360"/>
+      </w:pPr>
+      <w:rPr>
+        <w:rFonts w:ascii="Wingdings" w:hAnsi="Wingdings" w:hint="default"/>
+      </w:rPr>
+    </w:lvl>
+    <w:lvl w:ilvl="6" w:tplc="04090001" w:tentative="1">
+      <w:start w:val="1"/>
+      <w:numFmt w:val="bullet"/>
+      <w:lvlText w:val=""/>
+      <w:lvlJc w:val="left"/>
+      <w:pPr>
+        <w:ind w:left="5040" w:hanging="360"/>
+      </w:pPr>
+      <w:rPr>
+        <w:rFonts w:ascii="Symbol" w:hAnsi="Symbol" w:hint="default"/>
+      </w:rPr>
+    </w:lvl>
+    <w:lvl w:ilvl="7" w:tplc="04090003" w:tentative="1">
+      <w:start w:val="1"/>
+      <w:numFmt w:val="bullet"/>
+      <w:lvlText w:val="o"/>
+      <w:lvlJc w:val="left"/>
+      <w:pPr>
+        <w:ind w:left="5760" w:hanging="360"/>
+      </w:pPr>
+      <w:rPr>
+        <w:rFonts w:ascii="Courier New" w:hAnsi="Courier New" w:cs="Courier New" w:hint="default"/>
+      </w:rPr>
+    </w:lvl>
+    <w:lvl w:ilvl="8" w:tplc="04090005" w:tentative="1">
+      <w:start w:val="1"/>
+      <w:numFmt w:val="bullet"/>
+      <w:lvlText w:val=""/>
+      <w:lvlJc w:val="left"/>
+      <w:pPr>
+        <w:ind w:left="6480" w:hanging="360"/>
+      </w:pPr>
+      <w:rPr>
+        <w:rFonts w:ascii="Wingdings" w:hAnsi="Wingdings" w:hint="default"/>
+      </w:rPr>
+    </w:lvl>
+  </w:abstractNum>
+  <w:abstractNum w:abstractNumId="6">
     <w:nsid w:val="70AC33A4"/>
     <w:multiLevelType w:val="hybridMultilevel"/>
     <w:tmpl w:val="A35EF164"/>
@@ -2086,10 +2411,13 @@
     <w:abstractNumId w:val="2"/>
   </w:num>
   <w:num w:numId="5">
-    <w:abstractNumId w:val="5"/>
+    <w:abstractNumId w:val="6"/>
   </w:num>
   <w:num w:numId="6">
     <w:abstractNumId w:val="3"/>
+  </w:num>
+  <w:num w:numId="7">
+    <w:abstractNumId w:val="5"/>
   </w:num>
 </w:numbering>
 </file>
@@ -2538,6 +2866,26 @@
       <w:szCs w:val="26"/>
     </w:rPr>
   </w:style>
+  <w:style w:type="paragraph" w:styleId="Heading3">
+    <w:name w:val="heading 3"/>
+    <w:basedOn w:val="Normal"/>
+    <w:next w:val="Normal"/>
+    <w:link w:val="Heading3Char"/>
+    <w:uiPriority w:val="9"/>
+    <w:unhideWhenUsed/>
+    <w:qFormat/>
+    <w:rsid w:val="00E42334"/>
+    <w:pPr>
+      <w:keepNext/>
+      <w:keepLines/>
+      <w:spacing w:before="40"/>
+      <w:outlineLvl w:val="2"/>
+    </w:pPr>
+    <w:rPr>
+      <w:rFonts w:asciiTheme="majorHAnsi" w:eastAsiaTheme="majorEastAsia" w:hAnsiTheme="majorHAnsi" w:cstheme="majorBidi"/>
+      <w:color w:val="1F3763" w:themeColor="accent1" w:themeShade="7F"/>
+    </w:rPr>
+  </w:style>
   <w:style w:type="character" w:default="1" w:styleId="DefaultParagraphFont">
     <w:name w:val="Default Paragraph Font"/>
     <w:uiPriority w:val="1"/>
@@ -2600,6 +2948,17 @@
       <w:color w:val="2F5496" w:themeColor="accent1" w:themeShade="BF"/>
       <w:sz w:val="26"/>
       <w:szCs w:val="26"/>
+    </w:rPr>
+  </w:style>
+  <w:style w:type="character" w:customStyle="1" w:styleId="Heading3Char">
+    <w:name w:val="Heading 3 Char"/>
+    <w:basedOn w:val="DefaultParagraphFont"/>
+    <w:link w:val="Heading3"/>
+    <w:uiPriority w:val="9"/>
+    <w:rsid w:val="00E42334"/>
+    <w:rPr>
+      <w:rFonts w:asciiTheme="majorHAnsi" w:eastAsiaTheme="majorEastAsia" w:hAnsiTheme="majorHAnsi" w:cstheme="majorBidi"/>
+      <w:color w:val="1F3763" w:themeColor="accent1" w:themeShade="7F"/>
     </w:rPr>
   </w:style>
 </w:styles>

</xml_diff>